<commit_message>
fixed error in internal sorting efficiency
</commit_message>
<xml_diff>
--- a/algorithms_internal_sorting.docx
+++ b/algorithms_internal_sorting.docx
@@ -62,15 +62,7 @@
           <w:szCs w:val="24"/>
         </w:rPr>
         <w:tab/>
-        <w:t xml:space="preserve"> </w:t>
-      </w:r>
-      <w:bookmarkStart w:id="0" w:name="_GoBack"/>
-      <w:bookmarkEnd w:id="0"/>
-      <w:r>
-        <w:rPr>
-          <w:szCs w:val="24"/>
-        </w:rPr>
-        <w:t>1/30</w:t>
+        <w:t xml:space="preserve"> 1/30</w:t>
       </w:r>
       <w:r>
         <w:rPr>
@@ -340,19 +332,11 @@
         </w:rPr>
         <w:t xml:space="preserve"> </w:t>
       </w:r>
-      <w:proofErr w:type="spellStart"/>
-      <w:r>
-        <w:rPr>
-          <w:szCs w:val="24"/>
-        </w:rPr>
-        <w:t>comparions</w:t>
-      </w:r>
-      <w:proofErr w:type="spellEnd"/>
-      <w:r>
-        <w:rPr>
-          <w:szCs w:val="24"/>
-        </w:rPr>
-        <w:t>]</w:t>
+      <w:r>
+        <w:rPr>
+          <w:szCs w:val="24"/>
+        </w:rPr>
+        <w:t>comparions]</w:t>
       </w:r>
     </w:p>
     <w:p>
@@ -657,7 +641,7 @@
         <w:rPr>
           <w:szCs w:val="24"/>
         </w:rPr>
-        <w:t xml:space="preserve">All Cases: </w:t>
+        <w:t xml:space="preserve">Best Case: </w:t>
       </w:r>
       <w:r>
         <w:rPr>
@@ -671,6 +655,45 @@
         <w:rPr>
           <w:szCs w:val="24"/>
         </w:rPr>
+        <w:t>(n) [when array is close to or is already sorted]</w:t>
+      </w:r>
+      <w:bookmarkStart w:id="0" w:name="_GoBack"/>
+      <w:bookmarkEnd w:id="0"/>
+    </w:p>
+    <w:p>
+      <w:pPr>
+        <w:tabs>
+          <w:tab w:val="left" w:pos="2610"/>
+        </w:tabs>
+        <w:contextualSpacing/>
+        <w:rPr>
+          <w:szCs w:val="24"/>
+        </w:rPr>
+      </w:pPr>
+      <w:r>
+        <w:rPr>
+          <w:szCs w:val="24"/>
+        </w:rPr>
+        <w:t>Worst Case</w:t>
+      </w:r>
+      <w:r>
+        <w:rPr>
+          <w:szCs w:val="24"/>
+        </w:rPr>
+        <w:t xml:space="preserve">: </w:t>
+      </w:r>
+      <w:r>
+        <w:rPr>
+          <w:b/>
+          <w:i/>
+          <w:szCs w:val="24"/>
+        </w:rPr>
+        <w:t>O</w:t>
+      </w:r>
+      <w:r>
+        <w:rPr>
+          <w:szCs w:val="24"/>
+        </w:rPr>
         <w:t>(n</w:t>
       </w:r>
       <w:r>
@@ -744,7 +767,7 @@
         </w:rPr>
         <w:t xml:space="preserve">Useful Tutorial (recursive implementation) </w:t>
       </w:r>
-      <w:hyperlink r:id="rId6" w:history="1">
+      <w:hyperlink r:id="rId6" w:anchor="quicksort_implementation" w:history="1">
         <w:r>
           <w:rPr>
             <w:rStyle w:val="Hyperlink"/>
@@ -873,7 +896,6 @@
           <w:b/>
           <w:szCs w:val="24"/>
         </w:rPr>
-        <w:lastRenderedPageBreak/>
         <w:t>Merge sort</w:t>
       </w:r>
       <w:r>
@@ -903,26 +925,20 @@
         <w:rPr>
           <w:szCs w:val="24"/>
         </w:rPr>
-        <w:t>Useful Tutorial (recursive implementation)</w:t>
-      </w:r>
-      <w:r>
-        <w:rPr>
-          <w:szCs w:val="24"/>
-        </w:rPr>
-        <w:t>:</w:t>
-      </w:r>
-    </w:p>
-    <w:p>
-      <w:pPr>
-        <w:tabs>
-          <w:tab w:val="left" w:pos="2610"/>
-        </w:tabs>
-        <w:contextualSpacing/>
-        <w:rPr>
-          <w:szCs w:val="24"/>
-        </w:rPr>
-      </w:pPr>
-      <w:hyperlink r:id="rId7" w:history="1">
+        <w:t>Useful Tutorial (recursive implementation):</w:t>
+      </w:r>
+    </w:p>
+    <w:p>
+      <w:pPr>
+        <w:tabs>
+          <w:tab w:val="left" w:pos="2610"/>
+        </w:tabs>
+        <w:contextualSpacing/>
+        <w:rPr>
+          <w:szCs w:val="24"/>
+        </w:rPr>
+      </w:pPr>
+      <w:hyperlink r:id="rId7" w:anchor="mergesort_implementation" w:history="1">
         <w:r>
           <w:rPr>
             <w:rStyle w:val="Hyperlink"/>
@@ -963,31 +979,7 @@
         <w:rPr>
           <w:szCs w:val="24"/>
         </w:rPr>
-        <w:t>A</w:t>
-      </w:r>
-      <w:r>
-        <w:rPr>
-          <w:szCs w:val="24"/>
-        </w:rPr>
-        <w:t>ll</w:t>
-      </w:r>
-      <w:r>
-        <w:rPr>
-          <w:szCs w:val="24"/>
-        </w:rPr>
-        <w:t xml:space="preserve"> Case</w:t>
-      </w:r>
-      <w:r>
-        <w:rPr>
-          <w:szCs w:val="24"/>
-        </w:rPr>
-        <w:t>s</w:t>
-      </w:r>
-      <w:r>
-        <w:rPr>
-          <w:szCs w:val="24"/>
-        </w:rPr>
-        <w:t xml:space="preserve">: </w:t>
+        <w:t xml:space="preserve">All Cases: </w:t>
       </w:r>
       <w:r>
         <w:rPr>

</xml_diff>